<commit_message>
Edited Supplemental Specification. Tweaked appearance and added testability specifications for some of the requirements.
</commit_message>
<xml_diff>
--- a/Documents/Supplemental Specification.docx
+++ b/Documents/Supplemental Specification.docx
@@ -5,6 +5,7 @@
     <w:p>
       <w:pPr>
         <w:spacing w:after="0"/>
+        <w:jc w:val="center"/>
         <w:rPr>
           <w:b/>
           <w:sz w:val="32"/>
@@ -18,7 +19,7 @@
           <w:sz w:val="32"/>
           <w:szCs w:val="32"/>
         </w:rPr>
-        <w:t>F</w:t>
+        <w:t xml:space="preserve">Requirements listed in </w:t>
       </w:r>
       <w:r>
         <w:rPr>
@@ -26,341 +27,453 @@
           <w:sz w:val="32"/>
           <w:szCs w:val="32"/>
         </w:rPr>
-        <w:t>URPS+</w:t>
-      </w:r>
-    </w:p>
-    <w:p>
-      <w:pPr>
-        <w:spacing w:after="0"/>
-      </w:pPr>
-    </w:p>
-    <w:p>
-      <w:pPr>
-        <w:spacing w:after="0"/>
-      </w:pPr>
-      <w:proofErr w:type="spellStart"/>
-      <w:r>
-        <w:t>Functionalitiy</w:t>
-      </w:r>
-      <w:proofErr w:type="spellEnd"/>
-      <w:r>
-        <w:t xml:space="preserve"> –</w:t>
-      </w:r>
-    </w:p>
-    <w:p>
-      <w:pPr>
-        <w:spacing w:after="0"/>
-      </w:pPr>
-      <w:r>
-        <w:tab/>
-      </w:r>
-      <w:proofErr w:type="gramStart"/>
-      <w:r>
-        <w:t>Online connectivity with others.</w:t>
-      </w:r>
-      <w:proofErr w:type="gramEnd"/>
-    </w:p>
-    <w:p>
-      <w:pPr>
-        <w:spacing w:after="0"/>
-      </w:pPr>
-      <w:r>
-        <w:tab/>
-        <w:t>Custom Boards from user images.</w:t>
-      </w:r>
-    </w:p>
-    <w:p>
-      <w:pPr>
-        <w:spacing w:after="0"/>
-      </w:pPr>
-      <w:r>
-        <w:tab/>
-      </w:r>
-      <w:proofErr w:type="gramStart"/>
-      <w:r>
-        <w:t>Online chat with others.</w:t>
-      </w:r>
-      <w:proofErr w:type="gramEnd"/>
-    </w:p>
-    <w:p>
-      <w:pPr>
-        <w:spacing w:after="0"/>
-      </w:pPr>
-      <w:r>
-        <w:tab/>
-        <w:t>Host control, (i.e. policing)</w:t>
-      </w:r>
-    </w:p>
-    <w:p>
-      <w:pPr>
-        <w:spacing w:after="0"/>
-      </w:pPr>
-      <w:r>
-        <w:tab/>
-      </w:r>
-      <w:proofErr w:type="gramStart"/>
-      <w:r>
-        <w:t>Custom pieces from user images.</w:t>
-      </w:r>
-      <w:proofErr w:type="gramEnd"/>
-    </w:p>
-    <w:p>
-      <w:pPr>
-        <w:spacing w:after="0"/>
-      </w:pPr>
-      <w:r>
-        <w:tab/>
-        <w:t>Dice roll simulation.</w:t>
-      </w:r>
-    </w:p>
-    <w:p>
-      <w:pPr>
-        <w:spacing w:after="0"/>
-      </w:pPr>
-      <w:r>
-        <w:tab/>
-      </w:r>
-      <w:proofErr w:type="gramStart"/>
-      <w:r>
-        <w:t>Removing objects.</w:t>
-      </w:r>
-      <w:proofErr w:type="gramEnd"/>
-    </w:p>
-    <w:p>
-      <w:pPr>
-        <w:spacing w:after="0"/>
-      </w:pPr>
-      <w:r>
-        <w:tab/>
-      </w:r>
-      <w:proofErr w:type="gramStart"/>
-      <w:r>
-        <w:t>Moving objects.</w:t>
-      </w:r>
-      <w:proofErr w:type="gramEnd"/>
-    </w:p>
-    <w:p>
-      <w:pPr>
-        <w:spacing w:after="0"/>
-      </w:pPr>
-      <w:r>
-        <w:tab/>
-      </w:r>
-      <w:proofErr w:type="gramStart"/>
-      <w:r>
-        <w:t>Card drawing and shuffling simulation.</w:t>
-      </w:r>
-      <w:proofErr w:type="gramEnd"/>
-    </w:p>
-    <w:p>
-      <w:pPr>
-        <w:spacing w:after="0"/>
-      </w:pPr>
-      <w:r>
-        <w:tab/>
-      </w:r>
-    </w:p>
-    <w:p>
-      <w:pPr>
-        <w:spacing w:after="0"/>
-      </w:pPr>
-      <w:r>
-        <w:t xml:space="preserve">Usability – </w:t>
-      </w:r>
-    </w:p>
-    <w:p>
-      <w:pPr>
-        <w:spacing w:after="0"/>
-      </w:pPr>
-      <w:r>
-        <w:tab/>
-        <w:t>Clean and clear User Interface</w:t>
-      </w:r>
-    </w:p>
-    <w:p>
-      <w:pPr>
-        <w:spacing w:after="0"/>
-      </w:pPr>
-      <w:r>
-        <w:tab/>
-        <w:t>Simple display</w:t>
-      </w:r>
-    </w:p>
-    <w:p>
-      <w:pPr>
-        <w:spacing w:after="0"/>
-      </w:pPr>
-      <w:r>
-        <w:tab/>
-        <w:t>Detailed online instructions</w:t>
-      </w:r>
-    </w:p>
-    <w:p>
-      <w:pPr>
-        <w:spacing w:after="0"/>
-      </w:pPr>
-    </w:p>
-    <w:p>
-      <w:pPr>
-        <w:spacing w:after="0"/>
-      </w:pPr>
-      <w:r>
-        <w:t>Reliability –</w:t>
-      </w:r>
-    </w:p>
-    <w:p>
-      <w:pPr>
-        <w:spacing w:after="0"/>
-      </w:pPr>
-      <w:r>
-        <w:tab/>
-      </w:r>
-      <w:proofErr w:type="gramStart"/>
-      <w:r>
-        <w:t>Will not crash if port already in use.</w:t>
-      </w:r>
-      <w:proofErr w:type="gramEnd"/>
-    </w:p>
-    <w:p>
-      <w:pPr>
-        <w:spacing w:after="0"/>
-      </w:pPr>
-      <w:r>
-        <w:tab/>
-      </w:r>
-      <w:proofErr w:type="gramStart"/>
-      <w:r>
-        <w:t>Will not crash if connection fails.</w:t>
-      </w:r>
-      <w:proofErr w:type="gramEnd"/>
-    </w:p>
-    <w:p>
-      <w:pPr>
-        <w:spacing w:after="0"/>
-      </w:pPr>
-      <w:r>
-        <w:tab/>
-      </w:r>
-      <w:proofErr w:type="gramStart"/>
-      <w:r>
-        <w:t>Will not crash if host uploads corrupt images.</w:t>
-      </w:r>
-      <w:proofErr w:type="gramEnd"/>
-    </w:p>
-    <w:p>
-      <w:pPr>
-        <w:spacing w:after="0"/>
-      </w:pPr>
-    </w:p>
-    <w:p>
-      <w:pPr>
-        <w:spacing w:after="0"/>
-      </w:pPr>
-      <w:r>
-        <w:t>Performance –</w:t>
-      </w:r>
-    </w:p>
-    <w:p>
-      <w:pPr>
-        <w:spacing w:after="0"/>
-      </w:pPr>
-      <w:r>
-        <w:tab/>
-      </w:r>
-      <w:r>
-        <w:t>Connection will not hang.</w:t>
-      </w:r>
-    </w:p>
-    <w:p>
-      <w:pPr>
-        <w:spacing w:after="0"/>
-      </w:pPr>
-      <w:r>
-        <w:tab/>
-        <w:t>Images will load quickly.</w:t>
-      </w:r>
-    </w:p>
-    <w:p>
-      <w:pPr>
-        <w:spacing w:after="0"/>
-      </w:pPr>
-      <w:r>
-        <w:tab/>
-        <w:t>No memory leaks.</w:t>
-      </w:r>
-    </w:p>
-    <w:p>
-      <w:pPr>
-        <w:spacing w:after="0"/>
-      </w:pPr>
-      <w:r>
-        <w:tab/>
-      </w:r>
-    </w:p>
-    <w:p>
-      <w:pPr>
-        <w:spacing w:after="0"/>
-      </w:pPr>
-      <w:r>
-        <w:t>Supportability –</w:t>
-      </w:r>
-    </w:p>
-    <w:p>
-      <w:pPr>
-        <w:spacing w:after="0"/>
-      </w:pPr>
-      <w:r>
-        <w:tab/>
-        <w:t>No need to install.</w:t>
-      </w:r>
-    </w:p>
-    <w:p>
-      <w:pPr>
-        <w:spacing w:after="0"/>
-      </w:pPr>
-      <w:r>
-        <w:tab/>
-      </w:r>
-      <w:proofErr w:type="gramStart"/>
-      <w:r>
-        <w:t>Easily shared between friends.</w:t>
-      </w:r>
-      <w:proofErr w:type="gramEnd"/>
-    </w:p>
-    <w:p>
-      <w:pPr>
+        <w:t>F</w:t>
+      </w:r>
+      <w:r>
         <w:rPr>
           <w:b/>
           <w:sz w:val="32"/>
           <w:szCs w:val="32"/>
         </w:rPr>
-      </w:pPr>
+        <w:t>URPS+</w:t>
+      </w:r>
       <w:r>
         <w:rPr>
           <w:b/>
           <w:sz w:val="32"/>
           <w:szCs w:val="32"/>
         </w:rPr>
-        <w:br w:type="page"/>
-      </w:r>
-    </w:p>
-    <w:p>
-      <w:pPr>
-        <w:spacing w:after="0"/>
+        <w:t xml:space="preserve"> format</w:t>
+      </w:r>
+    </w:p>
+    <w:p>
+      <w:pPr>
+        <w:spacing w:after="0"/>
+      </w:pPr>
+    </w:p>
+    <w:p>
+      <w:pPr>
+        <w:spacing w:after="0"/>
+        <w:rPr>
+          <w:b/>
+        </w:rPr>
+      </w:pPr>
+      <w:proofErr w:type="spellStart"/>
+      <w:r>
+        <w:rPr>
+          <w:b/>
+        </w:rPr>
+        <w:t>Functionalitiy</w:t>
+      </w:r>
+      <w:proofErr w:type="spellEnd"/>
+      <w:r>
+        <w:rPr>
+          <w:b/>
+        </w:rPr>
+        <w:t xml:space="preserve"> –</w:t>
+      </w:r>
+    </w:p>
+    <w:p>
+      <w:pPr>
+        <w:spacing w:after="0"/>
+      </w:pPr>
+      <w:r>
+        <w:tab/>
+      </w:r>
+      <w:proofErr w:type="gramStart"/>
+      <w:r>
+        <w:t>Online connectivity with multiple users.</w:t>
+      </w:r>
+      <w:proofErr w:type="gramEnd"/>
+    </w:p>
+    <w:p>
+      <w:pPr>
+        <w:spacing w:after="0"/>
+      </w:pPr>
+      <w:r>
+        <w:tab/>
+        <w:t>Custom Boards from user images.</w:t>
+      </w:r>
+    </w:p>
+    <w:p>
+      <w:pPr>
+        <w:spacing w:after="0"/>
+      </w:pPr>
+      <w:r>
+        <w:tab/>
+      </w:r>
+      <w:proofErr w:type="gramStart"/>
+      <w:r>
+        <w:t>Online chat with multiple users.</w:t>
+      </w:r>
+      <w:proofErr w:type="gramEnd"/>
+    </w:p>
+    <w:p>
+      <w:pPr>
+        <w:spacing w:after="0"/>
+      </w:pPr>
+      <w:r>
+        <w:tab/>
+        <w:t>Host control, (i.e. policing)</w:t>
+      </w:r>
+      <w:r>
+        <w:t>, (Host should be able to keep players from ruining a game)</w:t>
+      </w:r>
+    </w:p>
+    <w:p>
+      <w:pPr>
+        <w:spacing w:after="0"/>
+      </w:pPr>
+      <w:r>
+        <w:tab/>
+      </w:r>
+      <w:proofErr w:type="gramStart"/>
+      <w:r>
+        <w:t>Custom pieces from user images.</w:t>
+      </w:r>
+      <w:proofErr w:type="gramEnd"/>
+    </w:p>
+    <w:p>
+      <w:pPr>
+        <w:spacing w:after="0"/>
+      </w:pPr>
+      <w:r>
+        <w:tab/>
+        <w:t>Dice roll simulation. (Can handle multiple dice, with varying side amounts)</w:t>
+      </w:r>
+    </w:p>
+    <w:p>
+      <w:pPr>
+        <w:spacing w:after="0"/>
+      </w:pPr>
+      <w:r>
+        <w:tab/>
+      </w:r>
+      <w:proofErr w:type="gramStart"/>
+      <w:r>
+        <w:t>Removing objects.</w:t>
+      </w:r>
+      <w:proofErr w:type="gramEnd"/>
+      <w:r>
+        <w:t xml:space="preserve"> (Once removed object should not be accessible or affect further </w:t>
+      </w:r>
+      <w:proofErr w:type="spellStart"/>
+      <w:r>
+        <w:t>gameplay</w:t>
+      </w:r>
+      <w:proofErr w:type="spellEnd"/>
+      <w:r>
+        <w:t>)</w:t>
+      </w:r>
+    </w:p>
+    <w:p>
+      <w:pPr>
+        <w:spacing w:after="0"/>
+      </w:pPr>
+      <w:r>
+        <w:tab/>
+      </w:r>
+      <w:proofErr w:type="gramStart"/>
+      <w:r>
+        <w:t>Moving objects.</w:t>
+      </w:r>
+      <w:proofErr w:type="gramEnd"/>
+      <w:r>
+        <w:t xml:space="preserve"> (Should be simple to do (under 4 clicks), and should look smooth)</w:t>
+      </w:r>
+    </w:p>
+    <w:p>
+      <w:pPr>
+        <w:spacing w:after="0"/>
+      </w:pPr>
+      <w:r>
+        <w:tab/>
+      </w:r>
+      <w:proofErr w:type="gramStart"/>
+      <w:r>
+        <w:t>Card drawing and shuffling simulation.</w:t>
+      </w:r>
+      <w:proofErr w:type="gramEnd"/>
+    </w:p>
+    <w:p>
+      <w:pPr>
+        <w:spacing w:after="0"/>
+        <w:rPr>
+          <w:b/>
+        </w:rPr>
+      </w:pPr>
+      <w:r>
+        <w:rPr>
+          <w:b/>
+        </w:rPr>
+        <w:tab/>
+      </w:r>
+    </w:p>
+    <w:p>
+      <w:pPr>
+        <w:spacing w:after="0"/>
+        <w:rPr>
+          <w:b/>
+        </w:rPr>
+      </w:pPr>
+      <w:r>
+        <w:rPr>
+          <w:b/>
+        </w:rPr>
+        <w:t xml:space="preserve">Usability – </w:t>
+      </w:r>
+    </w:p>
+    <w:p>
+      <w:pPr>
+        <w:spacing w:after="0"/>
+      </w:pPr>
+      <w:r>
+        <w:tab/>
+        <w:t>Clean and clear User Interface</w:t>
+      </w:r>
+    </w:p>
+    <w:p>
+      <w:pPr>
+        <w:spacing w:after="0"/>
+      </w:pPr>
+      <w:r>
+        <w:tab/>
+        <w:t>Simple display</w:t>
+      </w:r>
+    </w:p>
+    <w:p>
+      <w:pPr>
+        <w:spacing w:after="0"/>
+      </w:pPr>
+      <w:r>
+        <w:tab/>
+        <w:t>Detailed online instructions</w:t>
+      </w:r>
+    </w:p>
+    <w:p>
+      <w:pPr>
+        <w:spacing w:after="0"/>
+      </w:pPr>
+    </w:p>
+    <w:p>
+      <w:pPr>
+        <w:spacing w:after="0"/>
+        <w:rPr>
+          <w:b/>
+        </w:rPr>
+      </w:pPr>
+      <w:r>
+        <w:rPr>
+          <w:b/>
+        </w:rPr>
+        <w:t>Reliability –</w:t>
+      </w:r>
+    </w:p>
+    <w:p>
+      <w:pPr>
+        <w:spacing w:after="0"/>
+      </w:pPr>
+      <w:r>
+        <w:tab/>
+      </w:r>
+      <w:proofErr w:type="gramStart"/>
+      <w:r>
+        <w:t>Will not crash if port already in use.</w:t>
+      </w:r>
+      <w:proofErr w:type="gramEnd"/>
+    </w:p>
+    <w:p>
+      <w:pPr>
+        <w:spacing w:after="0"/>
+      </w:pPr>
+      <w:r>
+        <w:tab/>
+      </w:r>
+      <w:proofErr w:type="gramStart"/>
+      <w:r>
+        <w:t>Will not crash if connection fails.</w:t>
+      </w:r>
+      <w:proofErr w:type="gramEnd"/>
+    </w:p>
+    <w:p>
+      <w:pPr>
+        <w:spacing w:after="0"/>
+      </w:pPr>
+      <w:r>
+        <w:tab/>
+      </w:r>
+      <w:proofErr w:type="gramStart"/>
+      <w:r>
+        <w:t>Will not crash if host uploads corrupt images.</w:t>
+      </w:r>
+      <w:proofErr w:type="gramEnd"/>
+    </w:p>
+    <w:p>
+      <w:pPr>
+        <w:spacing w:after="0"/>
+      </w:pPr>
+    </w:p>
+    <w:p>
+      <w:pPr>
+        <w:spacing w:after="0"/>
+        <w:rPr>
+          <w:b/>
+        </w:rPr>
+      </w:pPr>
+      <w:r>
+        <w:rPr>
+          <w:b/>
+        </w:rPr>
+        <w:t>Performance –</w:t>
+      </w:r>
+    </w:p>
+    <w:p>
+      <w:pPr>
+        <w:spacing w:after="0"/>
+      </w:pPr>
+      <w:r>
+        <w:tab/>
+      </w:r>
+      <w:r>
+        <w:t>Connection will not hang.</w:t>
+      </w:r>
+      <w:r>
+        <w:t xml:space="preserve"> </w:t>
+      </w:r>
+    </w:p>
+    <w:p>
+      <w:pPr>
+        <w:spacing w:after="0"/>
+      </w:pPr>
+      <w:r>
+        <w:tab/>
+        <w:t>Images will load quickly.</w:t>
+      </w:r>
+      <w:r>
+        <w:t xml:space="preserve"> (</w:t>
+      </w:r>
+      <w:proofErr w:type="gramStart"/>
+      <w:r>
+        <w:t>images</w:t>
+      </w:r>
+      <w:proofErr w:type="gramEnd"/>
+      <w:r>
+        <w:t xml:space="preserve"> should not load in more than 10-20 seconds)</w:t>
+      </w:r>
+    </w:p>
+    <w:p>
+      <w:pPr>
+        <w:spacing w:after="0"/>
+      </w:pPr>
+      <w:r>
+        <w:tab/>
+        <w:t>No memory leaks.</w:t>
+      </w:r>
+      <w:r>
+        <w:t xml:space="preserve"> </w:t>
+      </w:r>
+    </w:p>
+    <w:p>
+      <w:pPr>
+        <w:spacing w:after="0"/>
+        <w:rPr>
+          <w:b/>
+        </w:rPr>
+      </w:pPr>
+      <w:r>
+        <w:tab/>
+      </w:r>
+    </w:p>
+    <w:p>
+      <w:pPr>
+        <w:spacing w:after="0"/>
+        <w:rPr>
+          <w:b/>
+        </w:rPr>
+      </w:pPr>
+      <w:r>
+        <w:rPr>
+          <w:b/>
+        </w:rPr>
+        <w:t>Supportability –</w:t>
+      </w:r>
+    </w:p>
+    <w:p>
+      <w:pPr>
+        <w:spacing w:after="0"/>
+      </w:pPr>
+      <w:r>
+        <w:tab/>
+        <w:t>No need to install.</w:t>
+      </w:r>
+    </w:p>
+    <w:p>
+      <w:pPr>
+        <w:spacing w:after="0"/>
+      </w:pPr>
+      <w:r>
+        <w:tab/>
+      </w:r>
+      <w:proofErr w:type="gramStart"/>
+      <w:r>
+        <w:t>Easily shared between friends.</w:t>
+      </w:r>
+      <w:proofErr w:type="gramEnd"/>
+      <w:r>
+        <w:t xml:space="preserve"> (</w:t>
+      </w:r>
+      <w:proofErr w:type="gramStart"/>
+      <w:r>
+        <w:t>a</w:t>
+      </w:r>
+      <w:proofErr w:type="gramEnd"/>
+      <w:r>
+        <w:t xml:space="preserve"> single file that can be transferred via internet)</w:t>
+      </w:r>
+    </w:p>
+    <w:p>
+      <w:pPr>
         <w:rPr>
           <w:b/>
           <w:sz w:val="32"/>
           <w:szCs w:val="32"/>
         </w:rPr>
       </w:pPr>
-      <w:proofErr w:type="spellStart"/>
       <w:r>
         <w:rPr>
           <w:b/>
           <w:sz w:val="32"/>
           <w:szCs w:val="32"/>
         </w:rPr>
+        <w:br w:type="page"/>
+      </w:r>
+    </w:p>
+    <w:p>
+      <w:pPr>
+        <w:spacing w:after="0"/>
+        <w:jc w:val="center"/>
+        <w:rPr>
+          <w:b/>
+          <w:sz w:val="32"/>
+          <w:szCs w:val="32"/>
+        </w:rPr>
+      </w:pPr>
+      <w:r>
+        <w:rPr>
+          <w:b/>
+          <w:sz w:val="32"/>
+          <w:szCs w:val="32"/>
+        </w:rPr>
         <w:lastRenderedPageBreak/>
+        <w:t xml:space="preserve">Supplemental Specification using </w:t>
+      </w:r>
+      <w:proofErr w:type="spellStart"/>
+      <w:r>
+        <w:rPr>
+          <w:b/>
+          <w:sz w:val="32"/>
+          <w:szCs w:val="32"/>
+        </w:rPr>
         <w:t>MoSCoW</w:t>
       </w:r>
       <w:proofErr w:type="spellEnd"/>
@@ -373,8 +486,14 @@
     <w:p>
       <w:pPr>
         <w:spacing w:after="0"/>
-      </w:pPr>
-      <w:r>
+        <w:rPr>
+          <w:b/>
+        </w:rPr>
+      </w:pPr>
+      <w:r>
+        <w:rPr>
+          <w:b/>
+        </w:rPr>
         <w:t>Must have –</w:t>
       </w:r>
     </w:p>
@@ -392,6 +511,9 @@
       <w:r>
         <w:t>Online Connectivity with others.</w:t>
       </w:r>
+      <w:r>
+        <w:t xml:space="preserve"> (More than just 2)</w:t>
+      </w:r>
     </w:p>
     <w:p>
       <w:pPr>
@@ -407,6 +529,9 @@
       <w:r>
         <w:t>Online chat with others.</w:t>
       </w:r>
+      <w:r>
+        <w:t xml:space="preserve"> (More than just 2)</w:t>
+      </w:r>
     </w:p>
     <w:p>
       <w:pPr>
@@ -422,6 +547,17 @@
       <w:r>
         <w:t>Custom board from user images.</w:t>
       </w:r>
+      <w:r>
+        <w:t xml:space="preserve">  (</w:t>
+      </w:r>
+      <w:proofErr w:type="gramStart"/>
+      <w:r>
+        <w:t>support</w:t>
+      </w:r>
+      <w:proofErr w:type="gramEnd"/>
+      <w:r>
+        <w:t xml:space="preserve"> at least 1 file type)</w:t>
+      </w:r>
     </w:p>
     <w:p>
       <w:pPr>
@@ -437,13 +573,26 @@
       <w:r>
         <w:t>Custom pieces from user images.</w:t>
       </w:r>
-    </w:p>
-    <w:p>
-      <w:pPr>
-        <w:spacing w:after="0"/>
-      </w:pPr>
-      <w:r>
-        <w:tab/>
+      <w:r>
+        <w:t xml:space="preserve"> (</w:t>
+      </w:r>
+      <w:proofErr w:type="gramStart"/>
+      <w:r>
+        <w:t>support</w:t>
+      </w:r>
+      <w:proofErr w:type="gramEnd"/>
+      <w:r>
+        <w:t xml:space="preserve"> at least 1 file type)</w:t>
+      </w:r>
+    </w:p>
+    <w:p>
+      <w:pPr>
+        <w:spacing w:after="0"/>
+      </w:pPr>
+      <w:r>
+        <w:tab/>
+      </w:r>
+      <w:r>
         <w:t xml:space="preserve">5. </w:t>
       </w:r>
       <w:r>
@@ -452,17 +601,36 @@
       <w:r>
         <w:t>.</w:t>
       </w:r>
-    </w:p>
-    <w:p>
-      <w:pPr>
-        <w:spacing w:after="0"/>
-      </w:pPr>
-    </w:p>
-    <w:p>
-      <w:pPr>
-        <w:spacing w:after="0"/>
-      </w:pPr>
-      <w:r>
+      <w:r>
+        <w:t xml:space="preserve"> (Quickly done (less than 4 clicks) and smooth (doesn’t disrupt </w:t>
+      </w:r>
+      <w:r>
+        <w:tab/>
+      </w:r>
+      <w:r>
+        <w:tab/>
+      </w:r>
+      <w:r>
+        <w:tab/>
+        <w:t>board)</w:t>
+      </w:r>
+    </w:p>
+    <w:p>
+      <w:pPr>
+        <w:spacing w:after="0"/>
+      </w:pPr>
+    </w:p>
+    <w:p>
+      <w:pPr>
+        <w:spacing w:after="0"/>
+        <w:rPr>
+          <w:b/>
+        </w:rPr>
+      </w:pPr>
+      <w:r>
+        <w:rPr>
+          <w:b/>
+        </w:rPr>
         <w:t>Should have –</w:t>
       </w:r>
     </w:p>
@@ -486,6 +654,17 @@
       <w:r>
         <w:t xml:space="preserve"> Pieces that can be removed.</w:t>
       </w:r>
+      <w:r>
+        <w:t xml:space="preserve"> (Piece will no longer affect game or be </w:t>
+      </w:r>
+      <w:proofErr w:type="spellStart"/>
+      <w:r>
+        <w:t>accessable</w:t>
+      </w:r>
+      <w:proofErr w:type="spellEnd"/>
+      <w:r>
+        <w:t>)</w:t>
+      </w:r>
     </w:p>
     <w:p>
       <w:pPr>
@@ -501,6 +680,18 @@
       <w:r>
         <w:t>Dice Roll Simulation</w:t>
       </w:r>
+      <w:r>
+        <w:tab/>
+        <w:t>(Support at least 10 number of dice</w:t>
+      </w:r>
+      <w:proofErr w:type="gramStart"/>
+      <w:r>
+        <w:t>,  at</w:t>
+      </w:r>
+      <w:proofErr w:type="gramEnd"/>
+      <w:r>
+        <w:t xml:space="preserve"> least 100 number of sides)</w:t>
+      </w:r>
     </w:p>
     <w:p>
       <w:pPr>
@@ -510,6 +701,19 @@
         <w:tab/>
         <w:t>9.  Detailed online instructions for using program.</w:t>
       </w:r>
+      <w:r>
+        <w:t xml:space="preserve">  (Shows how to host, connect and set up </w:t>
+      </w:r>
+      <w:r>
+        <w:tab/>
+      </w:r>
+      <w:r>
+        <w:tab/>
+      </w:r>
+      <w:r>
+        <w:tab/>
+        <w:t>game)</w:t>
+      </w:r>
     </w:p>
     <w:p>
       <w:pPr>
@@ -519,6 +723,9 @@
         <w:tab/>
         <w:t>10. Clean and clear user interface.</w:t>
       </w:r>
+      <w:r>
+        <w:t xml:space="preserve"> (No option should take more than 4 clicks to access)</w:t>
+      </w:r>
     </w:p>
     <w:p>
       <w:pPr>
@@ -528,20 +735,32 @@
         <w:tab/>
         <w:t>11. Simple display.</w:t>
       </w:r>
-    </w:p>
-    <w:p>
-      <w:pPr>
-        <w:spacing w:after="0"/>
-      </w:pPr>
-    </w:p>
-    <w:p>
-      <w:pPr>
-        <w:spacing w:after="0"/>
-      </w:pPr>
-      <w:r>
+      <w:r>
+        <w:t xml:space="preserve"> </w:t>
+      </w:r>
+    </w:p>
+    <w:p>
+      <w:pPr>
+        <w:spacing w:after="0"/>
+      </w:pPr>
+    </w:p>
+    <w:p>
+      <w:pPr>
+        <w:spacing w:after="0"/>
+        <w:rPr>
+          <w:b/>
+        </w:rPr>
+      </w:pPr>
+      <w:r>
+        <w:rPr>
+          <w:b/>
+        </w:rPr>
         <w:t>Could have –</w:t>
       </w:r>
       <w:r>
+        <w:rPr>
+          <w:b/>
+        </w:rPr>
         <w:tab/>
       </w:r>
     </w:p>
@@ -553,6 +772,9 @@
         <w:tab/>
         <w:t>12.  Drawing a Card.</w:t>
       </w:r>
+      <w:r>
+        <w:t xml:space="preserve"> </w:t>
+      </w:r>
     </w:p>
     <w:p>
       <w:pPr>
@@ -562,24 +784,8 @@
         <w:tab/>
         <w:t>13. Card Shuffling.</w:t>
       </w:r>
-    </w:p>
-    <w:p>
-      <w:pPr>
-        <w:spacing w:after="0"/>
-      </w:pPr>
-      <w:r>
-        <w:tab/>
-      </w:r>
-    </w:p>
-    <w:p>
-      <w:pPr>
-        <w:spacing w:after="0"/>
-      </w:pPr>
-      <w:r>
-        <w:t>Won’t</w:t>
-      </w:r>
-      <w:r>
-        <w:t xml:space="preserve"> have -</w:t>
+      <w:r>
+        <w:t xml:space="preserve"> (Should work for variously sized decks)</w:t>
       </w:r>
     </w:p>
     <w:p>
@@ -589,6 +795,22 @@
       <w:r>
         <w:tab/>
         <w:t>14. Display user IP address.</w:t>
+      </w:r>
+      <w:r>
+        <w:t xml:space="preserve"> </w:t>
+      </w:r>
+    </w:p>
+    <w:p>
+      <w:pPr>
+        <w:spacing w:after="0"/>
+      </w:pPr>
+    </w:p>
+    <w:p>
+      <w:pPr>
+        <w:spacing w:after="0"/>
+      </w:pPr>
+      <w:r>
+        <w:tab/>
       </w:r>
     </w:p>
     <w:sectPr>

</xml_diff>